<commit_message>
correct sizes of windows
</commit_message>
<xml_diff>
--- a/user_documentation.docx
+++ b/user_documentation.docx
@@ -282,6 +282,11 @@
                 <w:rStyle w:val="Style5"/>
               </w:rPr>
               <w:t>1. Введение</w:t>
+            </w:r>
+            <w:r>
+              <w:rPr>
+                <w:rStyle w:val="Style5"/>
+              </w:rPr>
               <w:tab/>
               <w:t>3</w:t>
             </w:r>
@@ -815,14 +820,59 @@
         <w:pStyle w:val="Normal"/>
         <w:spacing w:lineRule="auto" w:line="276"/>
         <w:jc w:val="center"/>
-        <w:rPr/>
-      </w:pPr>
-      <w:r>
         <w:rPr>
-          <w:rFonts w:eastAsia="Calibri Light" w:ascii="Calibri Light" w:hAnsi="Calibri Light"/>
+          <w:rFonts w:ascii="Calibri Light" w:hAnsi="Calibri Light" w:eastAsia="Calibri Light"/>
           <w:sz w:val="24"/>
         </w:rPr>
-        <w:t>Вставьте скриншот главного окна приложения здесь.</w:t>
+      </w:pPr>
+      <w:r>
+        <w:rPr/>
+        <w:drawing>
+          <wp:anchor behindDoc="0" distT="0" distB="0" distL="0" distR="0" simplePos="0" locked="0" layoutInCell="0" allowOverlap="1" relativeHeight="2">
+            <wp:simplePos x="0" y="0"/>
+            <wp:positionH relativeFrom="column">
+              <wp:align>center</wp:align>
+            </wp:positionH>
+            <wp:positionV relativeFrom="paragraph">
+              <wp:posOffset>635</wp:posOffset>
+            </wp:positionV>
+            <wp:extent cx="5486400" cy="4159250"/>
+            <wp:effectExtent l="0" t="0" r="0" b="0"/>
+            <wp:wrapSquare wrapText="largest"/>
+            <wp:docPr id="1" name="Изображение1" descr=""/>
+            <wp:cNvGraphicFramePr>
+              <a:graphicFrameLocks xmlns:a="http://schemas.openxmlformats.org/drawingml/2006/main" noChangeAspect="1"/>
+            </wp:cNvGraphicFramePr>
+            <a:graphic xmlns:a="http://schemas.openxmlformats.org/drawingml/2006/main">
+              <a:graphicData uri="http://schemas.openxmlformats.org/drawingml/2006/picture">
+                <pic:pic xmlns:pic="http://schemas.openxmlformats.org/drawingml/2006/picture">
+                  <pic:nvPicPr>
+                    <pic:cNvPr id="1" name="Изображение1" descr=""/>
+                    <pic:cNvPicPr>
+                      <a:picLocks noChangeAspect="1" noChangeArrowheads="1"/>
+                    </pic:cNvPicPr>
+                  </pic:nvPicPr>
+                  <pic:blipFill>
+                    <a:blip r:embed="rId2"/>
+                    <a:stretch>
+                      <a:fillRect/>
+                    </a:stretch>
+                  </pic:blipFill>
+                  <pic:spPr bwMode="auto">
+                    <a:xfrm>
+                      <a:off x="0" y="0"/>
+                      <a:ext cx="5486400" cy="4159250"/>
+                    </a:xfrm>
+                    <a:prstGeom prst="rect">
+                      <a:avLst/>
+                    </a:prstGeom>
+                    <a:noFill/>
+                  </pic:spPr>
+                </pic:pic>
+              </a:graphicData>
+            </a:graphic>
+          </wp:anchor>
+        </w:drawing>
       </w:r>
     </w:p>
     <w:p>
@@ -1101,6 +1151,7 @@
         </w:tabs>
         <w:ind w:left="1080" w:hanging="360"/>
       </w:pPr>
+      <w:rPr/>
     </w:lvl>
     <w:lvl w:ilvl="2">
       <w:start w:val="1"/>
@@ -1113,6 +1164,7 @@
         </w:tabs>
         <w:ind w:left="1440" w:hanging="360"/>
       </w:pPr>
+      <w:rPr/>
     </w:lvl>
     <w:lvl w:ilvl="3">
       <w:start w:val="1"/>
@@ -1125,6 +1177,7 @@
         </w:tabs>
         <w:ind w:left="1800" w:hanging="360"/>
       </w:pPr>
+      <w:rPr/>
     </w:lvl>
     <w:lvl w:ilvl="4">
       <w:start w:val="1"/>
@@ -1137,6 +1190,7 @@
         </w:tabs>
         <w:ind w:left="2160" w:hanging="360"/>
       </w:pPr>
+      <w:rPr/>
     </w:lvl>
     <w:lvl w:ilvl="5">
       <w:start w:val="1"/>
@@ -1149,6 +1203,7 @@
         </w:tabs>
         <w:ind w:left="2520" w:hanging="360"/>
       </w:pPr>
+      <w:rPr/>
     </w:lvl>
     <w:lvl w:ilvl="6">
       <w:start w:val="1"/>
@@ -1161,6 +1216,7 @@
         </w:tabs>
         <w:ind w:left="2880" w:hanging="360"/>
       </w:pPr>
+      <w:rPr/>
     </w:lvl>
     <w:lvl w:ilvl="7">
       <w:start w:val="1"/>
@@ -1173,6 +1229,7 @@
         </w:tabs>
         <w:ind w:left="3240" w:hanging="360"/>
       </w:pPr>
+      <w:rPr/>
     </w:lvl>
     <w:lvl w:ilvl="8">
       <w:start w:val="1"/>
@@ -1185,6 +1242,7 @@
         </w:tabs>
         <w:ind w:left="3600" w:hanging="360"/>
       </w:pPr>
+      <w:rPr/>
     </w:lvl>
   </w:abstractNum>
   <w:abstractNum w:abstractNumId="2">
@@ -1214,6 +1272,7 @@
         </w:tabs>
         <w:ind w:left="1080" w:hanging="360"/>
       </w:pPr>
+      <w:rPr/>
     </w:lvl>
     <w:lvl w:ilvl="2">
       <w:start w:val="1"/>
@@ -1226,6 +1285,7 @@
         </w:tabs>
         <w:ind w:left="1440" w:hanging="360"/>
       </w:pPr>
+      <w:rPr/>
     </w:lvl>
     <w:lvl w:ilvl="3">
       <w:start w:val="1"/>
@@ -1238,6 +1298,7 @@
         </w:tabs>
         <w:ind w:left="1800" w:hanging="360"/>
       </w:pPr>
+      <w:rPr/>
     </w:lvl>
     <w:lvl w:ilvl="4">
       <w:start w:val="1"/>
@@ -1250,6 +1311,7 @@
         </w:tabs>
         <w:ind w:left="2160" w:hanging="360"/>
       </w:pPr>
+      <w:rPr/>
     </w:lvl>
     <w:lvl w:ilvl="5">
       <w:start w:val="1"/>
@@ -1262,6 +1324,7 @@
         </w:tabs>
         <w:ind w:left="2520" w:hanging="360"/>
       </w:pPr>
+      <w:rPr/>
     </w:lvl>
     <w:lvl w:ilvl="6">
       <w:start w:val="1"/>
@@ -1274,6 +1337,7 @@
         </w:tabs>
         <w:ind w:left="2880" w:hanging="360"/>
       </w:pPr>
+      <w:rPr/>
     </w:lvl>
     <w:lvl w:ilvl="7">
       <w:start w:val="1"/>
@@ -1286,6 +1350,7 @@
         </w:tabs>
         <w:ind w:left="3240" w:hanging="360"/>
       </w:pPr>
+      <w:rPr/>
     </w:lvl>
     <w:lvl w:ilvl="8">
       <w:start w:val="1"/>
@@ -1298,6 +1363,7 @@
         </w:tabs>
         <w:ind w:left="3600" w:hanging="360"/>
       </w:pPr>
+      <w:rPr/>
     </w:lvl>
   </w:abstractNum>
   <w:abstractNum w:abstractNumId="3">
@@ -1327,6 +1393,7 @@
         </w:tabs>
         <w:ind w:left="1080" w:hanging="360"/>
       </w:pPr>
+      <w:rPr/>
     </w:lvl>
     <w:lvl w:ilvl="2">
       <w:start w:val="1"/>
@@ -1339,6 +1406,7 @@
         </w:tabs>
         <w:ind w:left="1440" w:hanging="360"/>
       </w:pPr>
+      <w:rPr/>
     </w:lvl>
     <w:lvl w:ilvl="3">
       <w:start w:val="1"/>
@@ -1351,6 +1419,7 @@
         </w:tabs>
         <w:ind w:left="1800" w:hanging="360"/>
       </w:pPr>
+      <w:rPr/>
     </w:lvl>
     <w:lvl w:ilvl="4">
       <w:start w:val="1"/>
@@ -1363,6 +1432,7 @@
         </w:tabs>
         <w:ind w:left="2160" w:hanging="360"/>
       </w:pPr>
+      <w:rPr/>
     </w:lvl>
     <w:lvl w:ilvl="5">
       <w:start w:val="1"/>
@@ -1375,6 +1445,7 @@
         </w:tabs>
         <w:ind w:left="2520" w:hanging="360"/>
       </w:pPr>
+      <w:rPr/>
     </w:lvl>
     <w:lvl w:ilvl="6">
       <w:start w:val="1"/>
@@ -1387,6 +1458,7 @@
         </w:tabs>
         <w:ind w:left="2880" w:hanging="360"/>
       </w:pPr>
+      <w:rPr/>
     </w:lvl>
     <w:lvl w:ilvl="7">
       <w:start w:val="1"/>
@@ -1399,6 +1471,7 @@
         </w:tabs>
         <w:ind w:left="3240" w:hanging="360"/>
       </w:pPr>
+      <w:rPr/>
     </w:lvl>
     <w:lvl w:ilvl="8">
       <w:start w:val="1"/>
@@ -1411,6 +1484,7 @@
         </w:tabs>
         <w:ind w:left="3600" w:hanging="360"/>
       </w:pPr>
+      <w:rPr/>
     </w:lvl>
   </w:abstractNum>
   <w:abstractNum w:abstractNumId="4">
@@ -1438,6 +1512,7 @@
         </w:tabs>
         <w:ind w:left="1080" w:hanging="360"/>
       </w:pPr>
+      <w:rPr/>
     </w:lvl>
     <w:lvl w:ilvl="2">
       <w:start w:val="1"/>
@@ -1450,6 +1525,7 @@
         </w:tabs>
         <w:ind w:left="1440" w:hanging="360"/>
       </w:pPr>
+      <w:rPr/>
     </w:lvl>
     <w:lvl w:ilvl="3">
       <w:start w:val="1"/>
@@ -1462,6 +1538,7 @@
         </w:tabs>
         <w:ind w:left="1800" w:hanging="360"/>
       </w:pPr>
+      <w:rPr/>
     </w:lvl>
     <w:lvl w:ilvl="4">
       <w:start w:val="1"/>
@@ -1474,6 +1551,7 @@
         </w:tabs>
         <w:ind w:left="2160" w:hanging="360"/>
       </w:pPr>
+      <w:rPr/>
     </w:lvl>
     <w:lvl w:ilvl="5">
       <w:start w:val="1"/>
@@ -1486,6 +1564,7 @@
         </w:tabs>
         <w:ind w:left="2520" w:hanging="360"/>
       </w:pPr>
+      <w:rPr/>
     </w:lvl>
     <w:lvl w:ilvl="6">
       <w:start w:val="1"/>
@@ -1498,6 +1577,7 @@
         </w:tabs>
         <w:ind w:left="2880" w:hanging="360"/>
       </w:pPr>
+      <w:rPr/>
     </w:lvl>
     <w:lvl w:ilvl="7">
       <w:start w:val="1"/>
@@ -1510,6 +1590,7 @@
         </w:tabs>
         <w:ind w:left="3240" w:hanging="360"/>
       </w:pPr>
+      <w:rPr/>
     </w:lvl>
     <w:lvl w:ilvl="8">
       <w:start w:val="1"/>
@@ -1522,6 +1603,7 @@
         </w:tabs>
         <w:ind w:left="3600" w:hanging="360"/>
       </w:pPr>
+      <w:rPr/>
     </w:lvl>
   </w:abstractNum>
   <w:abstractNum w:abstractNumId="5">
@@ -1549,6 +1631,7 @@
         </w:tabs>
         <w:ind w:left="1080" w:hanging="360"/>
       </w:pPr>
+      <w:rPr/>
     </w:lvl>
     <w:lvl w:ilvl="2">
       <w:start w:val="1"/>
@@ -1561,6 +1644,7 @@
         </w:tabs>
         <w:ind w:left="1440" w:hanging="360"/>
       </w:pPr>
+      <w:rPr/>
     </w:lvl>
     <w:lvl w:ilvl="3">
       <w:start w:val="1"/>
@@ -1573,6 +1657,7 @@
         </w:tabs>
         <w:ind w:left="1800" w:hanging="360"/>
       </w:pPr>
+      <w:rPr/>
     </w:lvl>
     <w:lvl w:ilvl="4">
       <w:start w:val="1"/>
@@ -1585,6 +1670,7 @@
         </w:tabs>
         <w:ind w:left="2160" w:hanging="360"/>
       </w:pPr>
+      <w:rPr/>
     </w:lvl>
     <w:lvl w:ilvl="5">
       <w:start w:val="1"/>
@@ -1597,6 +1683,7 @@
         </w:tabs>
         <w:ind w:left="2520" w:hanging="360"/>
       </w:pPr>
+      <w:rPr/>
     </w:lvl>
     <w:lvl w:ilvl="6">
       <w:start w:val="1"/>
@@ -1609,6 +1696,7 @@
         </w:tabs>
         <w:ind w:left="2880" w:hanging="360"/>
       </w:pPr>
+      <w:rPr/>
     </w:lvl>
     <w:lvl w:ilvl="7">
       <w:start w:val="1"/>
@@ -1621,6 +1709,7 @@
         </w:tabs>
         <w:ind w:left="3240" w:hanging="360"/>
       </w:pPr>
+      <w:rPr/>
     </w:lvl>
     <w:lvl w:ilvl="8">
       <w:start w:val="1"/>
@@ -1633,6 +1722,7 @@
         </w:tabs>
         <w:ind w:left="3600" w:hanging="360"/>
       </w:pPr>
+      <w:rPr/>
     </w:lvl>
   </w:abstractNum>
   <w:abstractNum w:abstractNumId="6">
@@ -1660,6 +1750,7 @@
         </w:tabs>
         <w:ind w:left="1080" w:hanging="360"/>
       </w:pPr>
+      <w:rPr/>
     </w:lvl>
     <w:lvl w:ilvl="2">
       <w:start w:val="1"/>
@@ -1672,6 +1763,7 @@
         </w:tabs>
         <w:ind w:left="1440" w:hanging="360"/>
       </w:pPr>
+      <w:rPr/>
     </w:lvl>
     <w:lvl w:ilvl="3">
       <w:start w:val="1"/>
@@ -1684,6 +1776,7 @@
         </w:tabs>
         <w:ind w:left="1800" w:hanging="360"/>
       </w:pPr>
+      <w:rPr/>
     </w:lvl>
     <w:lvl w:ilvl="4">
       <w:start w:val="1"/>
@@ -1696,6 +1789,7 @@
         </w:tabs>
         <w:ind w:left="2160" w:hanging="360"/>
       </w:pPr>
+      <w:rPr/>
     </w:lvl>
     <w:lvl w:ilvl="5">
       <w:start w:val="1"/>
@@ -1708,6 +1802,7 @@
         </w:tabs>
         <w:ind w:left="2520" w:hanging="360"/>
       </w:pPr>
+      <w:rPr/>
     </w:lvl>
     <w:lvl w:ilvl="6">
       <w:start w:val="1"/>
@@ -1720,6 +1815,7 @@
         </w:tabs>
         <w:ind w:left="2880" w:hanging="360"/>
       </w:pPr>
+      <w:rPr/>
     </w:lvl>
     <w:lvl w:ilvl="7">
       <w:start w:val="1"/>
@@ -1732,6 +1828,7 @@
         </w:tabs>
         <w:ind w:left="3240" w:hanging="360"/>
       </w:pPr>
+      <w:rPr/>
     </w:lvl>
     <w:lvl w:ilvl="8">
       <w:start w:val="1"/>
@@ -1744,6 +1841,7 @@
         </w:tabs>
         <w:ind w:left="3600" w:hanging="360"/>
       </w:pPr>
+      <w:rPr/>
     </w:lvl>
   </w:abstractNum>
   <w:abstractNum w:abstractNumId="7">
@@ -1894,7 +1992,7 @@
   <w:docDefaults>
     <w:rPrDefault>
       <w:rPr>
-        <w:rFonts w:ascii="Cambria" w:hAnsi="Cambria" w:eastAsia="ＭＳ 明朝" w:cs="" w:asciiTheme="minorHAnsi" w:cstheme="minorBidi" w:eastAsiaTheme="minorEastAsia" w:hAnsiTheme="minorHAnsi"/>
+        <w:rFonts w:ascii="Cambria" w:hAnsi="Cambria" w:eastAsia="" w:cs="" w:asciiTheme="minorHAnsi" w:cstheme="minorBidi" w:eastAsiaTheme="minorEastAsia" w:hAnsiTheme="minorHAnsi"/>
         <w:sz w:val="22"/>
         <w:szCs w:val="22"/>
         <w:lang w:val="en-US" w:eastAsia="en-US" w:bidi="ar-SA"/>
@@ -2051,12 +2149,13 @@
     <w:rsid w:val="00fc693f"/>
     <w:pPr>
       <w:widowControl/>
+      <w:suppressAutoHyphens w:val="true"/>
       <w:bidi w:val="0"/>
       <w:spacing w:lineRule="auto" w:line="276" w:before="0" w:after="200"/>
       <w:jc w:val="left"/>
     </w:pPr>
     <w:rPr>
-      <w:rFonts w:ascii="Cambria" w:hAnsi="Cambria" w:eastAsia="ＭＳ 明朝" w:cs="" w:asciiTheme="minorHAnsi" w:cstheme="minorBidi" w:eastAsiaTheme="minorEastAsia" w:hAnsiTheme="minorHAnsi"/>
+      <w:rFonts w:ascii="Cambria" w:hAnsi="Cambria" w:eastAsia="" w:cs="" w:asciiTheme="minorHAnsi" w:cstheme="minorBidi" w:eastAsiaTheme="minorEastAsia" w:hAnsiTheme="minorHAnsi"/>
       <w:color w:val="auto"/>
       <w:kern w:val="0"/>
       <w:sz w:val="22"/>
@@ -2079,7 +2178,7 @@
       <w:outlineLvl w:val="0"/>
     </w:pPr>
     <w:rPr>
-      <w:rFonts w:ascii="Calibri" w:hAnsi="Calibri" w:eastAsia="ＭＳ ゴシック" w:cs="" w:asciiTheme="majorHAnsi" w:cstheme="majorBidi" w:eastAsiaTheme="majorEastAsia" w:hAnsiTheme="majorHAnsi"/>
+      <w:rFonts w:ascii="Calibri" w:hAnsi="Calibri" w:eastAsia="" w:cs="" w:asciiTheme="majorHAnsi" w:cstheme="majorBidi" w:eastAsiaTheme="majorEastAsia" w:hAnsiTheme="majorHAnsi"/>
       <w:b/>
       <w:bCs/>
       <w:color w:themeColor="accent1" w:themeShade="bf" w:val="365F91"/>
@@ -2103,7 +2202,7 @@
       <w:outlineLvl w:val="1"/>
     </w:pPr>
     <w:rPr>
-      <w:rFonts w:ascii="Calibri" w:hAnsi="Calibri" w:eastAsia="ＭＳ ゴシック" w:cs="" w:asciiTheme="majorHAnsi" w:cstheme="majorBidi" w:eastAsiaTheme="majorEastAsia" w:hAnsiTheme="majorHAnsi"/>
+      <w:rFonts w:ascii="Calibri" w:hAnsi="Calibri" w:eastAsia="" w:cs="" w:asciiTheme="majorHAnsi" w:cstheme="majorBidi" w:eastAsiaTheme="majorEastAsia" w:hAnsiTheme="majorHAnsi"/>
       <w:b/>
       <w:bCs/>
       <w:color w:themeColor="accent1" w:val="4F81BD"/>
@@ -2127,7 +2226,7 @@
       <w:outlineLvl w:val="2"/>
     </w:pPr>
     <w:rPr>
-      <w:rFonts w:ascii="Calibri" w:hAnsi="Calibri" w:eastAsia="ＭＳ ゴシック" w:cs="" w:asciiTheme="majorHAnsi" w:cstheme="majorBidi" w:eastAsiaTheme="majorEastAsia" w:hAnsiTheme="majorHAnsi"/>
+      <w:rFonts w:ascii="Calibri" w:hAnsi="Calibri" w:eastAsia="" w:cs="" w:asciiTheme="majorHAnsi" w:cstheme="majorBidi" w:eastAsiaTheme="majorEastAsia" w:hAnsiTheme="majorHAnsi"/>
       <w:b/>
       <w:bCs/>
       <w:color w:themeColor="accent1" w:val="4F81BD"/>
@@ -2150,7 +2249,7 @@
       <w:outlineLvl w:val="3"/>
     </w:pPr>
     <w:rPr>
-      <w:rFonts w:ascii="Calibri" w:hAnsi="Calibri" w:eastAsia="ＭＳ ゴシック" w:cs="" w:asciiTheme="majorHAnsi" w:cstheme="majorBidi" w:eastAsiaTheme="majorEastAsia" w:hAnsiTheme="majorHAnsi"/>
+      <w:rFonts w:ascii="Calibri" w:hAnsi="Calibri" w:eastAsia="" w:cs="" w:asciiTheme="majorHAnsi" w:cstheme="majorBidi" w:eastAsiaTheme="majorEastAsia" w:hAnsiTheme="majorHAnsi"/>
       <w:b/>
       <w:bCs/>
       <w:i/>
@@ -2175,7 +2274,7 @@
       <w:outlineLvl w:val="4"/>
     </w:pPr>
     <w:rPr>
-      <w:rFonts w:ascii="Calibri" w:hAnsi="Calibri" w:eastAsia="ＭＳ ゴシック" w:cs="" w:asciiTheme="majorHAnsi" w:cstheme="majorBidi" w:eastAsiaTheme="majorEastAsia" w:hAnsiTheme="majorHAnsi"/>
+      <w:rFonts w:ascii="Calibri" w:hAnsi="Calibri" w:eastAsia="" w:cs="" w:asciiTheme="majorHAnsi" w:cstheme="majorBidi" w:eastAsiaTheme="majorEastAsia" w:hAnsiTheme="majorHAnsi"/>
       <w:color w:themeColor="accent1" w:themeShade="7f" w:val="243F60"/>
     </w:rPr>
   </w:style>
@@ -2196,7 +2295,7 @@
       <w:outlineLvl w:val="5"/>
     </w:pPr>
     <w:rPr>
-      <w:rFonts w:ascii="Calibri" w:hAnsi="Calibri" w:eastAsia="ＭＳ ゴシック" w:cs="" w:asciiTheme="majorHAnsi" w:cstheme="majorBidi" w:eastAsiaTheme="majorEastAsia" w:hAnsiTheme="majorHAnsi"/>
+      <w:rFonts w:ascii="Calibri" w:hAnsi="Calibri" w:eastAsia="" w:cs="" w:asciiTheme="majorHAnsi" w:cstheme="majorBidi" w:eastAsiaTheme="majorEastAsia" w:hAnsiTheme="majorHAnsi"/>
       <w:i/>
       <w:iCs/>
       <w:color w:themeColor="accent1" w:themeShade="7f" w:val="243F60"/>
@@ -2219,7 +2318,7 @@
       <w:outlineLvl w:val="6"/>
     </w:pPr>
     <w:rPr>
-      <w:rFonts w:ascii="Calibri" w:hAnsi="Calibri" w:eastAsia="ＭＳ ゴシック" w:cs="" w:asciiTheme="majorHAnsi" w:cstheme="majorBidi" w:eastAsiaTheme="majorEastAsia" w:hAnsiTheme="majorHAnsi"/>
+      <w:rFonts w:ascii="Calibri" w:hAnsi="Calibri" w:eastAsia="" w:cs="" w:asciiTheme="majorHAnsi" w:cstheme="majorBidi" w:eastAsiaTheme="majorEastAsia" w:hAnsiTheme="majorHAnsi"/>
       <w:i/>
       <w:iCs/>
       <w:color w:themeColor="text1" w:themeTint="bf" w:val="404040"/>
@@ -2242,7 +2341,7 @@
       <w:outlineLvl w:val="7"/>
     </w:pPr>
     <w:rPr>
-      <w:rFonts w:ascii="Calibri" w:hAnsi="Calibri" w:eastAsia="ＭＳ ゴシック" w:cs="" w:asciiTheme="majorHAnsi" w:cstheme="majorBidi" w:eastAsiaTheme="majorEastAsia" w:hAnsiTheme="majorHAnsi"/>
+      <w:rFonts w:ascii="Calibri" w:hAnsi="Calibri" w:eastAsia="" w:cs="" w:asciiTheme="majorHAnsi" w:cstheme="majorBidi" w:eastAsiaTheme="majorEastAsia" w:hAnsiTheme="majorHAnsi"/>
       <w:color w:themeColor="accent1" w:val="4F81BD"/>
       <w:sz w:val="20"/>
       <w:szCs w:val="20"/>
@@ -2265,7 +2364,7 @@
       <w:outlineLvl w:val="8"/>
     </w:pPr>
     <w:rPr>
-      <w:rFonts w:ascii="Calibri" w:hAnsi="Calibri" w:eastAsia="ＭＳ ゴシック" w:cs="" w:asciiTheme="majorHAnsi" w:cstheme="majorBidi" w:eastAsiaTheme="majorEastAsia" w:hAnsiTheme="majorHAnsi"/>
+      <w:rFonts w:ascii="Calibri" w:hAnsi="Calibri" w:eastAsia="" w:cs="" w:asciiTheme="majorHAnsi" w:cstheme="majorBidi" w:eastAsiaTheme="majorEastAsia" w:hAnsiTheme="majorHAnsi"/>
       <w:i/>
       <w:iCs/>
       <w:color w:themeColor="text1" w:themeTint="bf" w:val="404040"/>
@@ -2304,7 +2403,7 @@
     <w:qFormat/>
     <w:rsid w:val="00fc693f"/>
     <w:rPr>
-      <w:rFonts w:ascii="Calibri" w:hAnsi="Calibri" w:eastAsia="ＭＳ ゴシック" w:cs="" w:asciiTheme="majorHAnsi" w:cstheme="majorBidi" w:eastAsiaTheme="majorEastAsia" w:hAnsiTheme="majorHAnsi"/>
+      <w:rFonts w:ascii="Calibri" w:hAnsi="Calibri" w:eastAsia="" w:cs="" w:asciiTheme="majorHAnsi" w:cstheme="majorBidi" w:eastAsiaTheme="majorEastAsia" w:hAnsiTheme="majorHAnsi"/>
       <w:b/>
       <w:bCs/>
       <w:color w:themeColor="accent1" w:themeShade="bf" w:val="365F91"/>
@@ -2319,7 +2418,7 @@
     <w:qFormat/>
     <w:rsid w:val="00fc693f"/>
     <w:rPr>
-      <w:rFonts w:ascii="Calibri" w:hAnsi="Calibri" w:eastAsia="ＭＳ ゴシック" w:cs="" w:asciiTheme="majorHAnsi" w:cstheme="majorBidi" w:eastAsiaTheme="majorEastAsia" w:hAnsiTheme="majorHAnsi"/>
+      <w:rFonts w:ascii="Calibri" w:hAnsi="Calibri" w:eastAsia="" w:cs="" w:asciiTheme="majorHAnsi" w:cstheme="majorBidi" w:eastAsiaTheme="majorEastAsia" w:hAnsiTheme="majorHAnsi"/>
       <w:b/>
       <w:bCs/>
       <w:color w:themeColor="accent1" w:val="4F81BD"/>
@@ -2334,7 +2433,7 @@
     <w:qFormat/>
     <w:rsid w:val="00fc693f"/>
     <w:rPr>
-      <w:rFonts w:ascii="Calibri" w:hAnsi="Calibri" w:eastAsia="ＭＳ ゴシック" w:cs="" w:asciiTheme="majorHAnsi" w:cstheme="majorBidi" w:eastAsiaTheme="majorEastAsia" w:hAnsiTheme="majorHAnsi"/>
+      <w:rFonts w:ascii="Calibri" w:hAnsi="Calibri" w:eastAsia="" w:cs="" w:asciiTheme="majorHAnsi" w:cstheme="majorBidi" w:eastAsiaTheme="majorEastAsia" w:hAnsiTheme="majorHAnsi"/>
       <w:b/>
       <w:bCs/>
       <w:color w:themeColor="accent1" w:val="4F81BD"/>
@@ -2347,7 +2446,7 @@
     <w:qFormat/>
     <w:rsid w:val="00fc693f"/>
     <w:rPr>
-      <w:rFonts w:ascii="Calibri" w:hAnsi="Calibri" w:eastAsia="ＭＳ ゴシック" w:cs="" w:asciiTheme="majorHAnsi" w:cstheme="majorBidi" w:eastAsiaTheme="majorEastAsia" w:hAnsiTheme="majorHAnsi"/>
+      <w:rFonts w:ascii="Calibri" w:hAnsi="Calibri" w:eastAsia="" w:cs="" w:asciiTheme="majorHAnsi" w:cstheme="majorBidi" w:eastAsiaTheme="majorEastAsia" w:hAnsiTheme="majorHAnsi"/>
       <w:color w:themeColor="text2" w:themeShade="bf" w:val="17365D"/>
       <w:spacing w:val="5"/>
       <w:kern w:val="2"/>
@@ -2362,7 +2461,7 @@
     <w:qFormat/>
     <w:rsid w:val="00fc693f"/>
     <w:rPr>
-      <w:rFonts w:ascii="Calibri" w:hAnsi="Calibri" w:eastAsia="ＭＳ ゴシック" w:cs="" w:asciiTheme="majorHAnsi" w:cstheme="majorBidi" w:eastAsiaTheme="majorEastAsia" w:hAnsiTheme="majorHAnsi"/>
+      <w:rFonts w:ascii="Calibri" w:hAnsi="Calibri" w:eastAsia="" w:cs="" w:asciiTheme="majorHAnsi" w:cstheme="majorBidi" w:eastAsiaTheme="majorEastAsia" w:hAnsiTheme="majorHAnsi"/>
       <w:i/>
       <w:iCs/>
       <w:color w:themeColor="accent1" w:val="4F81BD"/>
@@ -2434,7 +2533,7 @@
     <w:qFormat/>
     <w:rsid w:val="00fc693f"/>
     <w:rPr>
-      <w:rFonts w:ascii="Calibri" w:hAnsi="Calibri" w:eastAsia="ＭＳ ゴシック" w:cs="" w:asciiTheme="majorHAnsi" w:cstheme="majorBidi" w:eastAsiaTheme="majorEastAsia" w:hAnsiTheme="majorHAnsi"/>
+      <w:rFonts w:ascii="Calibri" w:hAnsi="Calibri" w:eastAsia="" w:cs="" w:asciiTheme="majorHAnsi" w:cstheme="majorBidi" w:eastAsiaTheme="majorEastAsia" w:hAnsiTheme="majorHAnsi"/>
       <w:b/>
       <w:bCs/>
       <w:i/>
@@ -2450,7 +2549,7 @@
     <w:qFormat/>
     <w:rsid w:val="00fc693f"/>
     <w:rPr>
-      <w:rFonts w:ascii="Calibri" w:hAnsi="Calibri" w:eastAsia="ＭＳ ゴシック" w:cs="" w:asciiTheme="majorHAnsi" w:cstheme="majorBidi" w:eastAsiaTheme="majorEastAsia" w:hAnsiTheme="majorHAnsi"/>
+      <w:rFonts w:ascii="Calibri" w:hAnsi="Calibri" w:eastAsia="" w:cs="" w:asciiTheme="majorHAnsi" w:cstheme="majorBidi" w:eastAsiaTheme="majorEastAsia" w:hAnsiTheme="majorHAnsi"/>
       <w:color w:themeColor="accent1" w:themeShade="7f" w:val="243F60"/>
     </w:rPr>
   </w:style>
@@ -2462,7 +2561,7 @@
     <w:qFormat/>
     <w:rsid w:val="00fc693f"/>
     <w:rPr>
-      <w:rFonts w:ascii="Calibri" w:hAnsi="Calibri" w:eastAsia="ＭＳ ゴシック" w:cs="" w:asciiTheme="majorHAnsi" w:cstheme="majorBidi" w:eastAsiaTheme="majorEastAsia" w:hAnsiTheme="majorHAnsi"/>
+      <w:rFonts w:ascii="Calibri" w:hAnsi="Calibri" w:eastAsia="" w:cs="" w:asciiTheme="majorHAnsi" w:cstheme="majorBidi" w:eastAsiaTheme="majorEastAsia" w:hAnsiTheme="majorHAnsi"/>
       <w:i/>
       <w:iCs/>
       <w:color w:themeColor="accent1" w:themeShade="7f" w:val="243F60"/>
@@ -2476,7 +2575,7 @@
     <w:qFormat/>
     <w:rsid w:val="00fc693f"/>
     <w:rPr>
-      <w:rFonts w:ascii="Calibri" w:hAnsi="Calibri" w:eastAsia="ＭＳ ゴシック" w:cs="" w:asciiTheme="majorHAnsi" w:cstheme="majorBidi" w:eastAsiaTheme="majorEastAsia" w:hAnsiTheme="majorHAnsi"/>
+      <w:rFonts w:ascii="Calibri" w:hAnsi="Calibri" w:eastAsia="" w:cs="" w:asciiTheme="majorHAnsi" w:cstheme="majorBidi" w:eastAsiaTheme="majorEastAsia" w:hAnsiTheme="majorHAnsi"/>
       <w:i/>
       <w:iCs/>
       <w:color w:themeColor="text1" w:themeTint="bf" w:val="404040"/>
@@ -2490,7 +2589,7 @@
     <w:qFormat/>
     <w:rsid w:val="00fc693f"/>
     <w:rPr>
-      <w:rFonts w:ascii="Calibri" w:hAnsi="Calibri" w:eastAsia="ＭＳ ゴシック" w:cs="" w:asciiTheme="majorHAnsi" w:cstheme="majorBidi" w:eastAsiaTheme="majorEastAsia" w:hAnsiTheme="majorHAnsi"/>
+      <w:rFonts w:ascii="Calibri" w:hAnsi="Calibri" w:eastAsia="" w:cs="" w:asciiTheme="majorHAnsi" w:cstheme="majorBidi" w:eastAsiaTheme="majorEastAsia" w:hAnsiTheme="majorHAnsi"/>
       <w:color w:themeColor="accent1" w:val="4F81BD"/>
       <w:sz w:val="20"/>
       <w:szCs w:val="20"/>
@@ -2504,7 +2603,7 @@
     <w:qFormat/>
     <w:rsid w:val="00fc693f"/>
     <w:rPr>
-      <w:rFonts w:ascii="Calibri" w:hAnsi="Calibri" w:eastAsia="ＭＳ ゴシック" w:cs="" w:asciiTheme="majorHAnsi" w:cstheme="majorBidi" w:eastAsiaTheme="majorEastAsia" w:hAnsiTheme="majorHAnsi"/>
+      <w:rFonts w:ascii="Calibri" w:hAnsi="Calibri" w:eastAsia="" w:cs="" w:asciiTheme="majorHAnsi" w:cstheme="majorBidi" w:eastAsiaTheme="majorEastAsia" w:hAnsiTheme="majorHAnsi"/>
       <w:i/>
       <w:iCs/>
       <w:color w:themeColor="text1" w:themeTint="bf" w:val="404040"/>
@@ -2698,6 +2797,32 @@
       <w:rFonts w:cs="Lohit Devanagari"/>
     </w:rPr>
   </w:style>
+  <w:style w:type="paragraph" w:styleId="user">
+    <w:name w:val="Заголовок (user)"/>
+    <w:basedOn w:val="Normal"/>
+    <w:next w:val="BodyText"/>
+    <w:qFormat/>
+    <w:pPr>
+      <w:keepNext w:val="true"/>
+      <w:spacing w:before="240" w:after="120"/>
+    </w:pPr>
+    <w:rPr>
+      <w:rFonts w:ascii="Liberation Sans" w:hAnsi="Liberation Sans" w:eastAsia="Noto Sans CJK SC" w:cs="Lohit Devanagari"/>
+      <w:sz w:val="28"/>
+      <w:szCs w:val="28"/>
+    </w:rPr>
+  </w:style>
+  <w:style w:type="paragraph" w:styleId="user1">
+    <w:name w:val="Указатель (user)"/>
+    <w:basedOn w:val="Normal"/>
+    <w:qFormat/>
+    <w:pPr>
+      <w:suppressLineNumbers/>
+    </w:pPr>
+    <w:rPr>
+      <w:rFonts w:cs="Lohit Devanagari"/>
+    </w:rPr>
+  </w:style>
   <w:style w:type="paragraph" w:styleId="HeaderandFooter">
     <w:name w:val="Header and Footer"/>
     <w:basedOn w:val="Normal"/>
@@ -2746,12 +2871,13 @@
     <w:rsid w:val="00fc693f"/>
     <w:pPr>
       <w:widowControl/>
+      <w:suppressAutoHyphens w:val="true"/>
       <w:bidi w:val="0"/>
       <w:spacing w:lineRule="auto" w:line="240" w:before="0" w:after="0"/>
       <w:jc w:val="left"/>
     </w:pPr>
     <w:rPr>
-      <w:rFonts w:ascii="Cambria" w:hAnsi="Cambria" w:eastAsia="ＭＳ 明朝" w:cs="" w:asciiTheme="minorHAnsi" w:cstheme="minorBidi" w:eastAsiaTheme="minorEastAsia" w:hAnsiTheme="minorHAnsi"/>
+      <w:rFonts w:ascii="Cambria" w:hAnsi="Cambria" w:eastAsia="" w:cs="" w:asciiTheme="minorHAnsi" w:cstheme="minorBidi" w:eastAsiaTheme="minorEastAsia" w:hAnsiTheme="minorHAnsi"/>
       <w:color w:val="auto"/>
       <w:kern w:val="0"/>
       <w:sz w:val="22"/>
@@ -2775,7 +2901,7 @@
       <w:contextualSpacing/>
     </w:pPr>
     <w:rPr>
-      <w:rFonts w:ascii="Calibri" w:hAnsi="Calibri" w:eastAsia="ＭＳ ゴシック" w:cs="" w:asciiTheme="majorHAnsi" w:cstheme="majorBidi" w:eastAsiaTheme="majorEastAsia" w:hAnsiTheme="majorHAnsi"/>
+      <w:rFonts w:ascii="Calibri" w:hAnsi="Calibri" w:eastAsia="" w:cs="" w:asciiTheme="majorHAnsi" w:cstheme="majorBidi" w:eastAsiaTheme="majorEastAsia" w:hAnsiTheme="majorHAnsi"/>
       <w:color w:themeColor="text2" w:themeShade="bf" w:val="17365D"/>
       <w:spacing w:val="5"/>
       <w:kern w:val="2"/>
@@ -2793,7 +2919,7 @@
     <w:rsid w:val="00fc693f"/>
     <w:pPr/>
     <w:rPr>
-      <w:rFonts w:ascii="Calibri" w:hAnsi="Calibri" w:eastAsia="ＭＳ ゴシック" w:cs="" w:asciiTheme="majorHAnsi" w:cstheme="majorBidi" w:eastAsiaTheme="majorEastAsia" w:hAnsiTheme="majorHAnsi"/>
+      <w:rFonts w:ascii="Calibri" w:hAnsi="Calibri" w:eastAsia="" w:cs="" w:asciiTheme="majorHAnsi" w:cstheme="majorBidi" w:eastAsiaTheme="majorEastAsia" w:hAnsiTheme="majorHAnsi"/>
       <w:i/>
       <w:iCs/>
       <w:color w:themeColor="accent1" w:val="4F81BD"/>
@@ -3026,12 +3152,13 @@
         <w:tab w:val="left" w:pos="3456" w:leader="none"/>
         <w:tab w:val="left" w:pos="4032" w:leader="none"/>
       </w:tabs>
+      <w:suppressAutoHyphens w:val="true"/>
       <w:bidi w:val="0"/>
       <w:spacing w:lineRule="auto" w:line="276" w:before="0" w:after="200"/>
       <w:jc w:val="left"/>
     </w:pPr>
     <w:rPr>
-      <w:rFonts w:ascii="Courier" w:hAnsi="Courier" w:eastAsia="ＭＳ 明朝" w:cs="" w:cstheme="minorBidi" w:eastAsiaTheme="minorEastAsia"/>
+      <w:rFonts w:ascii="Courier" w:hAnsi="Courier" w:eastAsia="" w:cs="" w:cstheme="minorBidi" w:eastAsiaTheme="minorEastAsia"/>
       <w:color w:val="auto"/>
       <w:kern w:val="0"/>
       <w:sz w:val="20"/>
@@ -3079,7 +3206,7 @@
   </w:style>
   <w:style w:type="paragraph" w:styleId="IndexHeading">
     <w:name w:val="index heading"/>
-    <w:basedOn w:val="Style6"/>
+    <w:basedOn w:val="user"/>
     <w:pPr/>
     <w:rPr/>
   </w:style>
@@ -3099,7 +3226,7 @@
   </w:style>
   <w:style w:type="paragraph" w:styleId="TOC1">
     <w:name w:val="toc 1"/>
-    <w:basedOn w:val="Style7"/>
+    <w:basedOn w:val="user1"/>
     <w:pPr>
       <w:tabs>
         <w:tab w:val="clear" w:pos="720"/>
@@ -6241,7 +6368,6 @@
       <w:pPr>
         <w:spacing w:before="0" w:after="0" w:line="240" w:lineRule="auto"/>
       </w:pPr>
-      <w:rPr/>
       <w:tblPr/>
       <w:tcPr>
         <w:tcBorders>
@@ -6387,7 +6513,6 @@
       <w:pPr>
         <w:spacing w:before="0" w:after="0" w:line="240" w:lineRule="auto"/>
       </w:pPr>
-      <w:rPr/>
       <w:tblPr/>
       <w:tcPr>
         <w:tcBorders>
@@ -6533,7 +6658,6 @@
       <w:pPr>
         <w:spacing w:before="0" w:after="0" w:line="240" w:lineRule="auto"/>
       </w:pPr>
-      <w:rPr/>
       <w:tblPr/>
       <w:tcPr>
         <w:tcBorders>
@@ -6679,7 +6803,6 @@
       <w:pPr>
         <w:spacing w:before="0" w:after="0" w:line="240" w:lineRule="auto"/>
       </w:pPr>
-      <w:rPr/>
       <w:tblPr/>
       <w:tcPr>
         <w:tcBorders>
@@ -6825,7 +6948,6 @@
       <w:pPr>
         <w:spacing w:before="0" w:after="0" w:line="240" w:lineRule="auto"/>
       </w:pPr>
-      <w:rPr/>
       <w:tblPr/>
       <w:tcPr>
         <w:tcBorders>
@@ -6971,7 +7093,6 @@
       <w:pPr>
         <w:spacing w:before="0" w:after="0" w:line="240" w:lineRule="auto"/>
       </w:pPr>
-      <w:rPr/>
       <w:tblPr/>
       <w:tcPr>
         <w:tcBorders>
@@ -7117,7 +7238,6 @@
       <w:pPr>
         <w:spacing w:before="0" w:after="0" w:line="240" w:lineRule="auto"/>
       </w:pPr>
-      <w:rPr/>
       <w:tblPr/>
       <w:tcPr>
         <w:tcBorders>

</xml_diff>